<commit_message>
Model Loading complete / Still need textures. Class restructing and cleanup complete.
Lighting complete.
</commit_message>
<xml_diff>
--- a/ProjectSpecifications/GRAPHICS MANAGER INSTALLATION.docx
+++ b/ProjectSpecifications/GRAPHICS MANAGER INSTALLATION.docx
@@ -502,6 +502,7 @@
         <w:t>Respond to user input (keyboard / mouse / GUI code components)</w:t>
       </w:r>
     </w:p>
+    <w:p/>
     <w:sectPr>
       <w:pgSz w:w="12240" w:h="15840"/>
       <w:pgMar w:top="720" w:right="720" w:bottom="720" w:left="720" w:header="720" w:footer="720" w:gutter="0"/>
@@ -900,6 +901,27 @@
       <w:ind w:left="720"/>
       <w:contextualSpacing/>
     </w:pPr>
+  </w:style>
+  <w:style w:type="paragraph" w:styleId="NormalWeb">
+    <w:name w:val="Normal (Web)"/>
+    <w:basedOn w:val="Normal"/>
+    <w:uiPriority w:val="99"/>
+    <w:semiHidden/>
+    <w:unhideWhenUsed/>
+    <w:rsid w:val="004B53A9"/>
+    <w:pPr>
+      <w:spacing w:before="100" w:beforeAutospacing="1" w:after="100" w:afterAutospacing="1" w:line="240" w:lineRule="auto"/>
+    </w:pPr>
+    <w:rPr>
+      <w:rFonts w:ascii="Times New Roman" w:eastAsia="Times New Roman" w:hAnsi="Times New Roman" w:cs="Times New Roman"/>
+      <w:sz w:val="24"/>
+      <w:szCs w:val="24"/>
+    </w:rPr>
+  </w:style>
+  <w:style w:type="character" w:customStyle="1" w:styleId="apple-converted-space">
+    <w:name w:val="apple-converted-space"/>
+    <w:basedOn w:val="DefaultParagraphFont"/>
+    <w:rsid w:val="004B53A9"/>
   </w:style>
 </w:styles>
 </file>

</xml_diff>